<commit_message>
Big changes to data_01_import_clean_Rmd
* Add the new variables that Jordan wanted. For example, use email, use facebook, etc.
* Used helper functions (i.e., nines_to_na() and spss_to_fs()) to convert missing values and change categorical vars to factors.
</commit_message>
<xml_diff>
--- a/template_descriptive_analysis.docx
+++ b/template_descriptive_analysis.docx
@@ -639,67 +639,60 @@
         <w:t xml:space="preserve">. </w:t>
       </w:r>
       <w:r>
-        <w:t xml:space="preserve">Characteristics of participants who do and do not ever believe that a smartphone app can help them to change their actions or behaviors </w:t>
+        <w:t xml:space="preserve">Characteristics of participants who </w:t>
+      </w:r>
+      <w:r>
+        <w:t>completed the Link2Care baseline assessments</w:t>
+      </w:r>
+      <w:r>
+        <w:t xml:space="preserve"> </w:t>
       </w:r>
       <w:r>
         <w:t xml:space="preserve">(n = </w:t>
       </w:r>
       <w:bookmarkStart w:id="1" w:name="n_app_change"/>
+      <w:bookmarkStart w:id="2" w:name="n_baseline"/>
       <w:proofErr w:type="spellStart"/>
       <w:r>
         <w:t>n_</w:t>
       </w:r>
-      <w:r>
-        <w:t>app_change</w:t>
-      </w:r>
       <w:bookmarkEnd w:id="1"/>
+      <w:r>
+        <w:t>baseline</w:t>
+      </w:r>
+      <w:bookmarkEnd w:id="2"/>
       <w:proofErr w:type="spellEnd"/>
       <w:r>
         <w:t>)</w:t>
       </w:r>
       <w:r>
-        <w:t>. Results from the Link2Care study baseline surveys.</w:t>
+        <w:t>.</w:t>
+      </w:r>
+      <w:r>
+        <w:t xml:space="preserve"> </w:t>
       </w:r>
     </w:p>
     <w:p>
       <w:r>
         <w:t xml:space="preserve">&lt;bm&gt; </w:t>
       </w:r>
-      <w:bookmarkStart w:id="2" w:name="table_app_change"/>
+      <w:bookmarkStart w:id="3" w:name="table_baseline_characteristics"/>
+      <w:bookmarkStart w:id="4" w:name="table_app_change"/>
       <w:proofErr w:type="spellStart"/>
       <w:r>
-        <w:t>table_app_change</w:t>
-      </w:r>
+        <w:t>table_</w:t>
+      </w:r>
+      <w:r>
+        <w:t>baseline_characteristics</w:t>
+      </w:r>
+      <w:bookmarkEnd w:id="3"/>
       <w:proofErr w:type="spellEnd"/>
       <w:r>
         <w:t xml:space="preserve"> </w:t>
       </w:r>
-      <w:bookmarkEnd w:id="2"/>
+      <w:bookmarkEnd w:id="4"/>
       <w:r>
         <w:t>&lt;bm&gt;</w:t>
-      </w:r>
-    </w:p>
-    <w:p>
-      <w:r>
-        <w:rPr>
-          <w:sz w:val="20"/>
-          <w:szCs w:val="20"/>
-        </w:rPr>
-        <w:t xml:space="preserve">1. </w:t>
-      </w:r>
-      <w:r>
-        <w:rPr>
-          <w:sz w:val="20"/>
-          <w:szCs w:val="20"/>
-        </w:rPr>
-        <w:t>Have data plan was o</w:t>
-      </w:r>
-      <w:r>
-        <w:rPr>
-          <w:sz w:val="20"/>
-          <w:szCs w:val="20"/>
-        </w:rPr>
-        <w:t>nly asked of participants who reported having a mobile phone.</w:t>
       </w:r>
     </w:p>
     <w:p/>
@@ -715,85 +708,6 @@
           <w:b/>
           <w:bCs/>
         </w:rPr>
-        <w:br w:type="page"/>
-      </w:r>
-    </w:p>
-    <w:p>
-      <w:r>
-        <w:rPr>
-          <w:b/>
-          <w:bCs/>
-        </w:rPr>
-        <w:lastRenderedPageBreak/>
-        <w:t xml:space="preserve">Table </w:t>
-      </w:r>
-      <w:r>
-        <w:rPr>
-          <w:b/>
-          <w:bCs/>
-        </w:rPr>
-        <w:t>2</w:t>
-      </w:r>
-      <w:r>
-        <w:t xml:space="preserve">. Characteristics of participants who have and have not ever used a smartphone app to manage one or more health-related issues (n = </w:t>
-      </w:r>
-      <w:bookmarkStart w:id="3" w:name="n_use_app"/>
-      <w:proofErr w:type="spellStart"/>
-      <w:r>
-        <w:t>n_use_</w:t>
-      </w:r>
-      <w:r>
-        <w:t>app</w:t>
-      </w:r>
-      <w:bookmarkEnd w:id="3"/>
-      <w:proofErr w:type="spellEnd"/>
-      <w:r>
-        <w:t>). Results from the Link2Care study baseline surveys.</w:t>
-      </w:r>
-    </w:p>
-    <w:p>
-      <w:r>
-        <w:t xml:space="preserve">&lt;bm&gt; </w:t>
-      </w:r>
-      <w:bookmarkStart w:id="4" w:name="table_use_app"/>
-      <w:proofErr w:type="spellStart"/>
-      <w:r>
-        <w:t>table_use_app</w:t>
-      </w:r>
-      <w:proofErr w:type="spellEnd"/>
-      <w:r>
-        <w:t xml:space="preserve"> </w:t>
-      </w:r>
-      <w:bookmarkEnd w:id="4"/>
-      <w:r>
-        <w:t>&lt;bm&gt;</w:t>
-      </w:r>
-    </w:p>
-    <w:p>
-      <w:r>
-        <w:rPr>
-          <w:sz w:val="20"/>
-          <w:szCs w:val="20"/>
-        </w:rPr>
-        <w:t xml:space="preserve">1. </w:t>
-      </w:r>
-      <w:r>
-        <w:rPr>
-          <w:sz w:val="20"/>
-          <w:szCs w:val="20"/>
-        </w:rPr>
-        <w:t>Have data plan was o</w:t>
-      </w:r>
-      <w:r>
-        <w:rPr>
-          <w:sz w:val="20"/>
-          <w:szCs w:val="20"/>
-        </w:rPr>
-        <w:t>nly asked of participants who reported having a mobile phone.</w:t>
-      </w:r>
-    </w:p>
-    <w:p>
-      <w:r>
         <w:br w:type="page"/>
       </w:r>
     </w:p>

</xml_diff>